<commit_message>
Initial work on final paper, includes introduction and background.
</commit_message>
<xml_diff>
--- a/applied-algo/final project/project-plan.docx
+++ b/applied-algo/final project/project-plan.docx
@@ -18,13 +18,8 @@
         <w:jc w:val="right"/>
       </w:pPr>
       <w:r>
-        <w:t xml:space="preserve">Zack </w:t>
-      </w:r>
-      <w:proofErr w:type="spellStart"/>
-      <w:r>
-        <w:t>Tillotson</w:t>
-      </w:r>
-      <w:proofErr w:type="spellEnd"/>
+        <w:t>Zack Tillotson</w:t>
+      </w:r>
     </w:p>
     <w:p>
       <w:pPr>
@@ -180,7 +175,15 @@
           <w:rFonts w:ascii="Helvetica" w:hAnsi="Helvetica" w:cs="Helvetica"/>
           <w:color w:val="000000"/>
         </w:rPr>
-        <w:t xml:space="preserve">which approximated S, the blank elements from </w:t>
+        <w:t>which approximates</w:t>
+      </w:r>
+      <w:r>
+        <w:rPr>
+          <w:rStyle w:val="apple-style-span"/>
+          <w:rFonts w:ascii="Helvetica" w:hAnsi="Helvetica" w:cs="Helvetica"/>
+          <w:color w:val="000000"/>
+        </w:rPr>
+        <w:t xml:space="preserve"> S, the blank elements from </w:t>
       </w:r>
       <w:r>
         <w:rPr>
@@ -309,15 +312,13 @@
         </w:rPr>
         <w:t xml:space="preserve"> offered, including Multiplicative Update (MU), Singular Value Decomposition (SVD), and Principal Component </w:t>
       </w:r>
-      <w:proofErr w:type="spellStart"/>
-      <w:r>
-        <w:rPr>
-          <w:rFonts w:ascii="Helvetica" w:hAnsi="Helvetica" w:cs="Helvetica"/>
-          <w:color w:val="000000"/>
-        </w:rPr>
-        <w:t>Ananlysis</w:t>
-      </w:r>
-      <w:proofErr w:type="spellEnd"/>
+      <w:r>
+        <w:rPr>
+          <w:rFonts w:ascii="Helvetica" w:hAnsi="Helvetica" w:cs="Helvetica"/>
+          <w:color w:val="000000"/>
+        </w:rPr>
+        <w:t>Analysis</w:t>
+      </w:r>
       <w:r>
         <w:rPr>
           <w:rFonts w:ascii="Helvetica" w:hAnsi="Helvetica" w:cs="Helvetica"/>
@@ -637,6 +638,7 @@
   <w:style w:type="paragraph" w:default="1" w:styleId="Normal">
     <w:name w:val="Normal"/>
     <w:qFormat/>
+    <w:rsid w:val="007769AC"/>
   </w:style>
   <w:style w:type="paragraph" w:styleId="Heading1">
     <w:name w:val="heading 1"/>

</xml_diff>